<commit_message>
feedback van porobic verandert
</commit_message>
<xml_diff>
--- a/doc/Aanvullende taken/MyVending - ProjectPlan.docx
+++ b/doc/Aanvullende taken/MyVending - ProjectPlan.docx
@@ -3106,9 +3106,7 @@
         <w:lastRenderedPageBreak/>
         <w:t>Bijlagen</w:t>
       </w:r>
-      <w:bookmarkStart w:id="21" w:name="_GoBack"/>
       <w:bookmarkEnd w:id="20"/>
-      <w:bookmarkEnd w:id="21"/>
       <w:proofErr w:type="spellEnd"/>
     </w:p>
     <w:p>
@@ -3125,14 +3123,14 @@
           <w:lang w:val="en-US"/>
         </w:rPr>
       </w:pPr>
-      <w:bookmarkStart w:id="22" w:name="_Toc532757597"/>
+      <w:bookmarkStart w:id="21" w:name="_Toc532757597"/>
       <w:r>
         <w:rPr>
           <w:lang w:val="en-US"/>
         </w:rPr>
         <w:t>Arduino MEGA 2560 pinout</w:t>
       </w:r>
-      <w:bookmarkEnd w:id="22"/>
+      <w:bookmarkEnd w:id="21"/>
     </w:p>
     <w:p>
       <w:pPr>
@@ -3229,15 +3227,16 @@
           <w:lang w:val="en-US"/>
         </w:rPr>
       </w:pPr>
+      <w:bookmarkStart w:id="22" w:name="_GoBack"/>
       <w:r>
         <w:rPr>
           <w:noProof/>
         </w:rPr>
         <w:drawing>
-          <wp:inline distT="0" distB="0" distL="0" distR="0" wp14:anchorId="22652521" wp14:editId="7A34FC16">
-            <wp:extent cx="5943600" cy="4382135"/>
+          <wp:inline distT="0" distB="0" distL="0" distR="0">
+            <wp:extent cx="5943600" cy="4935223"/>
             <wp:effectExtent l="0" t="0" r="0" b="0"/>
-            <wp:docPr id="1" name="Picture 1"/>
+            <wp:docPr id="2" name="Picture 2" descr="https://media.discordapp.net/attachments/298750446342766592/539463463542718465/unknown.png"/>
             <wp:cNvGraphicFramePr>
               <a:graphicFrameLocks xmlns:a="http://schemas.openxmlformats.org/drawingml/2006/main" noChangeAspect="1"/>
             </wp:cNvGraphicFramePr>
@@ -3245,23 +3244,36 @@
               <a:graphicData uri="http://schemas.openxmlformats.org/drawingml/2006/picture">
                 <pic:pic xmlns:pic="http://schemas.openxmlformats.org/drawingml/2006/picture">
                   <pic:nvPicPr>
-                    <pic:cNvPr id="1" name=""/>
-                    <pic:cNvPicPr/>
+                    <pic:cNvPr id="0" name="Picture 1" descr="https://media.discordapp.net/attachments/298750446342766592/539463463542718465/unknown.png"/>
+                    <pic:cNvPicPr>
+                      <a:picLocks noChangeAspect="1" noChangeArrowheads="1"/>
+                    </pic:cNvPicPr>
                   </pic:nvPicPr>
                   <pic:blipFill>
-                    <a:blip r:embed="rId10"/>
+                    <a:blip r:embed="rId10">
+                      <a:extLst>
+                        <a:ext uri="{28A0092B-C50C-407E-A947-70E740481C1C}">
+                          <a14:useLocalDpi xmlns:a14="http://schemas.microsoft.com/office/drawing/2010/main" val="0"/>
+                        </a:ext>
+                      </a:extLst>
+                    </a:blip>
+                    <a:srcRect/>
                     <a:stretch>
                       <a:fillRect/>
                     </a:stretch>
                   </pic:blipFill>
-                  <pic:spPr>
+                  <pic:spPr bwMode="auto">
                     <a:xfrm>
                       <a:off x="0" y="0"/>
-                      <a:ext cx="5943600" cy="4382135"/>
+                      <a:ext cx="5943600" cy="4935223"/>
                     </a:xfrm>
                     <a:prstGeom prst="rect">
                       <a:avLst/>
                     </a:prstGeom>
+                    <a:noFill/>
+                    <a:ln>
+                      <a:noFill/>
+                    </a:ln>
                   </pic:spPr>
                 </pic:pic>
               </a:graphicData>
@@ -3269,6 +3281,7 @@
           </wp:inline>
         </w:drawing>
       </w:r>
+      <w:bookmarkEnd w:id="22"/>
     </w:p>
     <w:sectPr>
       <w:headerReference w:type="default" r:id="rId11"/>
@@ -6890,7 +6903,7 @@
 </file>
 
 <file path=customXml/itemProps1.xml><?xml version="1.0" encoding="utf-8"?>
-<ds:datastoreItem xmlns:ds="http://schemas.openxmlformats.org/officeDocument/2006/customXml" ds:itemID="{5500DAC9-FDBA-474C-BBF4-72E722678ABD}">
+<ds:datastoreItem xmlns:ds="http://schemas.openxmlformats.org/officeDocument/2006/customXml" ds:itemID="{E0913F73-7EB1-4CAE-87C2-904FA6630C44}">
   <ds:schemaRefs>
     <ds:schemaRef ds:uri="http://schemas.openxmlformats.org/officeDocument/2006/bibliography"/>
   </ds:schemaRefs>

</xml_diff>